<commit_message>
Detailed description of each column of data in Report file
</commit_message>
<xml_diff>
--- a/PD.docx
+++ b/PD.docx
@@ -210,7 +210,27 @@
       </w:ins>
       <w:ins w:id="27" w:author="admin" w:date="2016-07-08T11:20:00Z">
         <w:r>
-          <w:t xml:space="preserve"> ( Near about 436 factor variables are there)</w:t>
+          <w:t xml:space="preserve"> (</w:t>
+        </w:r>
+        <w:del w:id="28" w:author="Lenovo" w:date="2016-07-20T20:36:00Z">
+          <w:r>
+            <w:delText xml:space="preserve"> </w:delText>
+          </w:r>
+        </w:del>
+      </w:ins>
+      <w:ins w:id="29" w:author="Lenovo" w:date="2016-07-20T20:35:00Z">
+        <w:r>
+          <w:t>This Column contains the name of the batsman facing bowler at the time of play.</w:t>
+        </w:r>
+      </w:ins>
+      <w:ins w:id="30" w:author="Lenovo" w:date="2016-07-20T20:36:00Z">
+        <w:r>
+          <w:t xml:space="preserve"> </w:t>
+        </w:r>
+      </w:ins>
+      <w:ins w:id="31" w:author="admin" w:date="2016-07-08T11:20:00Z">
+        <w:r>
+          <w:t>Near about 436 factor variables are there)</w:t>
         </w:r>
       </w:ins>
     </w:p>
@@ -222,10 +242,10 @@
           <w:numId w:val="7"/>
         </w:numPr>
         <w:rPr>
-          <w:ins w:id="28" w:author="Gregor Kappler" w:date="2016-07-07T15:41:00Z"/>
-        </w:rPr>
-      </w:pPr>
-      <w:ins w:id="29" w:author="Gregor Kappler" w:date="2016-07-07T15:37:00Z">
+          <w:ins w:id="32" w:author="Gregor Kappler" w:date="2016-07-07T15:41:00Z"/>
+        </w:rPr>
+      </w:pPr>
+      <w:ins w:id="33" w:author="Gregor Kappler" w:date="2016-07-07T15:37:00Z">
         <w:r>
           <w:rPr>
             <w:rFonts w:ascii="Calibri" w:eastAsia="Times New Roman" w:hAnsi="Calibri" w:cs="Times New Roman"/>
@@ -237,17 +257,91 @@
           <w:t>Ball</w:t>
         </w:r>
       </w:ins>
-      <w:ins w:id="30" w:author="admin" w:date="2016-07-08T11:21:00Z">
-        <w:r>
-          <w:rPr>
-            <w:rFonts w:ascii="Calibri" w:eastAsia="Times New Roman" w:hAnsi="Calibri" w:cs="Times New Roman"/>
-            <w:color w:val="000000"/>
-            <w:sz w:val="24"/>
-            <w:szCs w:val="24"/>
-            <w:lang w:val="en-US"/>
-          </w:rPr>
-          <w:t xml:space="preserve"> ( Not a useful column for analysis )</w:t>
-        </w:r>
+      <w:ins w:id="34" w:author="admin" w:date="2016-07-08T11:21:00Z">
+        <w:r>
+          <w:rPr>
+            <w:rFonts w:ascii="Calibri" w:eastAsia="Times New Roman" w:hAnsi="Calibri" w:cs="Times New Roman"/>
+            <w:color w:val="000000"/>
+            <w:sz w:val="24"/>
+            <w:szCs w:val="24"/>
+            <w:lang w:val="en-US"/>
+          </w:rPr>
+          <w:t xml:space="preserve"> (</w:t>
+        </w:r>
+        <w:del w:id="35" w:author="Lenovo" w:date="2016-07-20T20:37:00Z">
+          <w:r>
+            <w:rPr>
+              <w:rFonts w:ascii="Calibri" w:eastAsia="Times New Roman" w:hAnsi="Calibri" w:cs="Times New Roman"/>
+              <w:color w:val="000000"/>
+              <w:sz w:val="24"/>
+              <w:szCs w:val="24"/>
+              <w:lang w:val="en-US"/>
+            </w:rPr>
+            <w:delText xml:space="preserve"> </w:delText>
+          </w:r>
+        </w:del>
+      </w:ins>
+      <w:ins w:id="36" w:author="Lenovo" w:date="2016-07-20T20:36:00Z">
+        <w:r>
+          <w:rPr>
+            <w:rFonts w:ascii="Calibri" w:eastAsia="Times New Roman" w:hAnsi="Calibri" w:cs="Times New Roman"/>
+            <w:color w:val="000000"/>
+            <w:sz w:val="24"/>
+            <w:szCs w:val="24"/>
+            <w:lang w:val="en-US"/>
+          </w:rPr>
+          <w:t>Not of any significance .Needed to be removed.</w:t>
+        </w:r>
+      </w:ins>
+      <w:ins w:id="37" w:author="Lenovo" w:date="2016-07-20T20:37:00Z">
+        <w:r>
+          <w:rPr>
+            <w:rFonts w:ascii="Calibri" w:eastAsia="Times New Roman" w:hAnsi="Calibri" w:cs="Times New Roman"/>
+            <w:color w:val="000000"/>
+            <w:sz w:val="24"/>
+            <w:szCs w:val="24"/>
+            <w:lang w:val="en-US"/>
+          </w:rPr>
+          <w:t xml:space="preserve"> </w:t>
+        </w:r>
+      </w:ins>
+      <w:ins w:id="38" w:author="admin" w:date="2016-07-08T11:21:00Z">
+        <w:r>
+          <w:rPr>
+            <w:rFonts w:ascii="Calibri" w:eastAsia="Times New Roman" w:hAnsi="Calibri" w:cs="Times New Roman"/>
+            <w:color w:val="000000"/>
+            <w:sz w:val="24"/>
+            <w:szCs w:val="24"/>
+            <w:lang w:val="en-US"/>
+          </w:rPr>
+          <w:t>Not a useful column for analysis</w:t>
+        </w:r>
+      </w:ins>
+      <w:ins w:id="39" w:author="Lenovo" w:date="2016-07-20T20:37:00Z">
+        <w:r>
+          <w:rPr>
+            <w:rFonts w:ascii="Calibri" w:eastAsia="Times New Roman" w:hAnsi="Calibri" w:cs="Times New Roman"/>
+            <w:color w:val="000000"/>
+            <w:sz w:val="24"/>
+            <w:szCs w:val="24"/>
+            <w:lang w:val="en-US"/>
+          </w:rPr>
+          <w:t>)</w:t>
+        </w:r>
+      </w:ins>
+      <w:ins w:id="40" w:author="admin" w:date="2016-07-08T11:21:00Z">
+        <w:del w:id="41" w:author="Lenovo" w:date="2016-07-20T20:37:00Z">
+          <w:r>
+            <w:rPr>
+              <w:rFonts w:ascii="Calibri" w:eastAsia="Times New Roman" w:hAnsi="Calibri" w:cs="Times New Roman"/>
+              <w:color w:val="000000"/>
+              <w:sz w:val="24"/>
+              <w:szCs w:val="24"/>
+              <w:lang w:val="en-US"/>
+            </w:rPr>
+            <w:delText xml:space="preserve"> )</w:delText>
+          </w:r>
+        </w:del>
       </w:ins>
     </w:p>
     <w:p>
@@ -258,10 +352,10 @@
           <w:numId w:val="7"/>
         </w:numPr>
         <w:rPr>
-          <w:ins w:id="31" w:author="Gregor Kappler" w:date="2016-07-07T15:41:00Z"/>
-        </w:rPr>
-      </w:pPr>
-      <w:ins w:id="32" w:author="Gregor Kappler" w:date="2016-07-07T15:37:00Z">
+          <w:ins w:id="42" w:author="Gregor Kappler" w:date="2016-07-07T15:41:00Z"/>
+        </w:rPr>
+      </w:pPr>
+      <w:ins w:id="43" w:author="Gregor Kappler" w:date="2016-07-07T15:37:00Z">
         <w:r>
           <w:rPr>
             <w:rFonts w:ascii="Calibri" w:eastAsia="Times New Roman" w:hAnsi="Calibri" w:cs="Times New Roman"/>
@@ -273,19 +367,43 @@
           <w:t>Inning</w:t>
         </w:r>
       </w:ins>
-      <w:ins w:id="33" w:author="admin" w:date="2016-07-08T11:21:00Z">
-        <w:r>
-          <w:rPr>
-            <w:rFonts w:ascii="Calibri" w:eastAsia="Times New Roman" w:hAnsi="Calibri" w:cs="Times New Roman"/>
-            <w:color w:val="000000"/>
-            <w:sz w:val="24"/>
-            <w:szCs w:val="24"/>
-            <w:lang w:val="en-US"/>
-          </w:rPr>
-          <w:t xml:space="preserve"> ( Used as a</w:t>
-        </w:r>
-      </w:ins>
-      <w:ins w:id="34" w:author="admin" w:date="2016-07-08T11:22:00Z">
+      <w:ins w:id="44" w:author="admin" w:date="2016-07-08T11:21:00Z">
+        <w:r>
+          <w:rPr>
+            <w:rFonts w:ascii="Calibri" w:eastAsia="Times New Roman" w:hAnsi="Calibri" w:cs="Times New Roman"/>
+            <w:color w:val="000000"/>
+            <w:sz w:val="24"/>
+            <w:szCs w:val="24"/>
+            <w:lang w:val="en-US"/>
+          </w:rPr>
+          <w:t xml:space="preserve"> ( </w:t>
+        </w:r>
+      </w:ins>
+      <w:ins w:id="45" w:author="Lenovo" w:date="2016-07-20T20:37:00Z">
+        <w:r>
+          <w:rPr>
+            <w:rFonts w:ascii="Calibri" w:eastAsia="Times New Roman" w:hAnsi="Calibri" w:cs="Times New Roman"/>
+            <w:color w:val="000000"/>
+            <w:sz w:val="24"/>
+            <w:szCs w:val="24"/>
+            <w:lang w:val="en-US"/>
+          </w:rPr>
+          <w:t>Inning column denotes which inning is there when the ball was bowled out .</w:t>
+        </w:r>
+      </w:ins>
+      <w:ins w:id="46" w:author="admin" w:date="2016-07-08T11:21:00Z">
+        <w:r>
+          <w:rPr>
+            <w:rFonts w:ascii="Calibri" w:eastAsia="Times New Roman" w:hAnsi="Calibri" w:cs="Times New Roman"/>
+            <w:color w:val="000000"/>
+            <w:sz w:val="24"/>
+            <w:szCs w:val="24"/>
+            <w:lang w:val="en-US"/>
+          </w:rPr>
+          <w:t>Used as a</w:t>
+        </w:r>
+      </w:ins>
+      <w:ins w:id="47" w:author="admin" w:date="2016-07-08T11:22:00Z">
         <w:r>
           <w:rPr>
             <w:rFonts w:ascii="Calibri" w:eastAsia="Times New Roman" w:hAnsi="Calibri" w:cs="Times New Roman"/>
@@ -297,7 +415,7 @@
           <w:t xml:space="preserve"> </w:t>
         </w:r>
       </w:ins>
-      <w:ins w:id="35" w:author="admin" w:date="2016-07-08T11:21:00Z">
+      <w:ins w:id="48" w:author="admin" w:date="2016-07-08T11:21:00Z">
         <w:r>
           <w:rPr>
             <w:rFonts w:ascii="Calibri" w:eastAsia="Times New Roman" w:hAnsi="Calibri" w:cs="Times New Roman"/>
@@ -309,7 +427,7 @@
           <w:t>factor variable with 4 factors</w:t>
         </w:r>
       </w:ins>
-      <w:ins w:id="36" w:author="admin" w:date="2016-07-08T11:22:00Z">
+      <w:ins w:id="49" w:author="admin" w:date="2016-07-08T11:22:00Z">
         <w:r>
           <w:rPr>
             <w:rFonts w:ascii="Calibri" w:eastAsia="Times New Roman" w:hAnsi="Calibri" w:cs="Times New Roman"/>
@@ -330,10 +448,10 @@
           <w:numId w:val="7"/>
         </w:numPr>
         <w:rPr>
-          <w:ins w:id="37" w:author="Gregor Kappler" w:date="2016-07-07T15:41:00Z"/>
-        </w:rPr>
-      </w:pPr>
-      <w:ins w:id="38" w:author="Gregor Kappler" w:date="2016-07-07T15:37:00Z">
+          <w:ins w:id="50" w:author="Gregor Kappler" w:date="2016-07-07T15:41:00Z"/>
+        </w:rPr>
+      </w:pPr>
+      <w:ins w:id="51" w:author="Gregor Kappler" w:date="2016-07-07T15:37:00Z">
         <w:r>
           <w:rPr>
             <w:rFonts w:ascii="Calibri" w:eastAsia="Times New Roman" w:hAnsi="Calibri" w:cs="Times New Roman"/>
@@ -345,16 +463,114 @@
           <w:t>Over</w:t>
         </w:r>
       </w:ins>
-      <w:ins w:id="39" w:author="admin" w:date="2016-07-08T11:22:00Z">
-        <w:r>
-          <w:rPr>
-            <w:rFonts w:ascii="Calibri" w:eastAsia="Times New Roman" w:hAnsi="Calibri" w:cs="Times New Roman"/>
-            <w:color w:val="000000"/>
-            <w:sz w:val="24"/>
-            <w:szCs w:val="24"/>
-            <w:lang w:val="en-US"/>
-          </w:rPr>
-          <w:t>(Used as a factor variable with 20 factors)</w:t>
+      <w:ins w:id="52" w:author="Lenovo" w:date="2016-07-20T20:48:00Z">
+        <w:r>
+          <w:rPr>
+            <w:rFonts w:ascii="Calibri" w:eastAsia="Times New Roman" w:hAnsi="Calibri" w:cs="Times New Roman"/>
+            <w:color w:val="000000"/>
+            <w:sz w:val="24"/>
+            <w:szCs w:val="24"/>
+            <w:lang w:val="en-US"/>
+          </w:rPr>
+          <w:t xml:space="preserve"> </w:t>
+        </w:r>
+      </w:ins>
+      <w:bookmarkStart w:id="53" w:name="_GoBack"/>
+      <w:bookmarkEnd w:id="53"/>
+      <w:ins w:id="54" w:author="admin" w:date="2016-07-08T11:22:00Z">
+        <w:r>
+          <w:rPr>
+            <w:rFonts w:ascii="Calibri" w:eastAsia="Times New Roman" w:hAnsi="Calibri" w:cs="Times New Roman"/>
+            <w:color w:val="000000"/>
+            <w:sz w:val="24"/>
+            <w:szCs w:val="24"/>
+            <w:lang w:val="en-US"/>
+          </w:rPr>
+          <w:t>(</w:t>
+        </w:r>
+      </w:ins>
+      <w:ins w:id="55" w:author="Lenovo" w:date="2016-07-20T20:38:00Z">
+        <w:r>
+          <w:rPr>
+            <w:rFonts w:ascii="Calibri" w:eastAsia="Times New Roman" w:hAnsi="Calibri" w:cs="Times New Roman"/>
+            <w:color w:val="000000"/>
+            <w:sz w:val="24"/>
+            <w:szCs w:val="24"/>
+            <w:lang w:val="en-US"/>
+          </w:rPr>
+          <w:t>Usually denotes the serial number of over.</w:t>
+        </w:r>
+      </w:ins>
+      <w:ins w:id="56" w:author="Lenovo" w:date="2016-07-20T20:39:00Z">
+        <w:r>
+          <w:rPr>
+            <w:rFonts w:ascii="Calibri" w:eastAsia="Times New Roman" w:hAnsi="Calibri" w:cs="Times New Roman"/>
+            <w:color w:val="000000"/>
+            <w:sz w:val="24"/>
+            <w:szCs w:val="24"/>
+            <w:lang w:val="en-US"/>
+          </w:rPr>
+          <w:t xml:space="preserve"> </w:t>
+        </w:r>
+      </w:ins>
+      <w:ins w:id="57" w:author="Lenovo" w:date="2016-07-20T20:38:00Z">
+        <w:r>
+          <w:rPr>
+            <w:rFonts w:ascii="Calibri" w:eastAsia="Times New Roman" w:hAnsi="Calibri" w:cs="Times New Roman"/>
+            <w:color w:val="000000"/>
+            <w:sz w:val="24"/>
+            <w:szCs w:val="24"/>
+            <w:lang w:val="en-US"/>
+          </w:rPr>
+          <w:t xml:space="preserve">An over </w:t>
+        </w:r>
+      </w:ins>
+      <w:ins w:id="58" w:author="Lenovo" w:date="2016-07-20T20:39:00Z">
+        <w:r>
+          <w:rPr>
+            <w:rFonts w:ascii="Calibri" w:eastAsia="Times New Roman" w:hAnsi="Calibri" w:cs="Times New Roman"/>
+            <w:color w:val="000000"/>
+            <w:sz w:val="24"/>
+            <w:szCs w:val="24"/>
+            <w:lang w:val="en-US"/>
+          </w:rPr>
+          <w:t xml:space="preserve">is a cumulative of 6 </w:t>
+        </w:r>
+      </w:ins>
+      <w:proofErr w:type="gramStart"/>
+      <w:ins w:id="59" w:author="Lenovo" w:date="2016-07-20T20:40:00Z">
+        <w:r>
+          <w:rPr>
+            <w:rFonts w:ascii="Calibri" w:eastAsia="Times New Roman" w:hAnsi="Calibri" w:cs="Times New Roman"/>
+            <w:color w:val="000000"/>
+            <w:sz w:val="24"/>
+            <w:szCs w:val="24"/>
+            <w:lang w:val="en-US"/>
+          </w:rPr>
+          <w:t>balls .</w:t>
+        </w:r>
+        <w:proofErr w:type="gramEnd"/>
+        <w:r>
+          <w:rPr>
+            <w:rFonts w:ascii="Calibri" w:eastAsia="Times New Roman" w:hAnsi="Calibri" w:cs="Times New Roman"/>
+            <w:color w:val="000000"/>
+            <w:sz w:val="24"/>
+            <w:szCs w:val="24"/>
+            <w:lang w:val="en-US"/>
+          </w:rPr>
+          <w:t xml:space="preserve"> </w:t>
+        </w:r>
+      </w:ins>
+      <w:ins w:id="60" w:author="admin" w:date="2016-07-08T11:22:00Z">
+        <w:r>
+          <w:rPr>
+            <w:rFonts w:ascii="Calibri" w:eastAsia="Times New Roman" w:hAnsi="Calibri" w:cs="Times New Roman"/>
+            <w:color w:val="000000"/>
+            <w:sz w:val="24"/>
+            <w:szCs w:val="24"/>
+            <w:lang w:val="en-US"/>
+          </w:rPr>
+          <w:t>Used as a factor variable with 20 factors)</w:t>
         </w:r>
       </w:ins>
     </w:p>
@@ -366,10 +582,10 @@
           <w:numId w:val="7"/>
         </w:numPr>
         <w:rPr>
-          <w:ins w:id="40" w:author="Gregor Kappler" w:date="2016-07-07T15:41:00Z"/>
-        </w:rPr>
-      </w:pPr>
-      <w:ins w:id="41" w:author="Gregor Kappler" w:date="2016-07-07T15:37:00Z">
+          <w:ins w:id="61" w:author="Gregor Kappler" w:date="2016-07-07T15:41:00Z"/>
+        </w:rPr>
+      </w:pPr>
+      <w:ins w:id="62" w:author="Gregor Kappler" w:date="2016-07-07T15:37:00Z">
         <w:r>
           <w:rPr>
             <w:rFonts w:ascii="Calibri" w:eastAsia="Times New Roman" w:hAnsi="Calibri" w:cs="Times New Roman"/>
@@ -381,16 +597,40 @@
           <w:t>Team</w:t>
         </w:r>
       </w:ins>
-      <w:ins w:id="42" w:author="admin" w:date="2016-07-08T11:22:00Z">
-        <w:r>
-          <w:rPr>
-            <w:rFonts w:ascii="Calibri" w:eastAsia="Times New Roman" w:hAnsi="Calibri" w:cs="Times New Roman"/>
-            <w:color w:val="000000"/>
-            <w:sz w:val="24"/>
-            <w:szCs w:val="24"/>
-            <w:lang w:val="en-US"/>
-          </w:rPr>
-          <w:t xml:space="preserve"> ( It is a factor variable with 12 factors)</w:t>
+      <w:ins w:id="63" w:author="admin" w:date="2016-07-08T11:22:00Z">
+        <w:r>
+          <w:rPr>
+            <w:rFonts w:ascii="Calibri" w:eastAsia="Times New Roman" w:hAnsi="Calibri" w:cs="Times New Roman"/>
+            <w:color w:val="000000"/>
+            <w:sz w:val="24"/>
+            <w:szCs w:val="24"/>
+            <w:lang w:val="en-US"/>
+          </w:rPr>
+          <w:t xml:space="preserve"> (</w:t>
+        </w:r>
+      </w:ins>
+      <w:ins w:id="64" w:author="Lenovo" w:date="2016-07-20T20:40:00Z">
+        <w:r>
+          <w:rPr>
+            <w:rFonts w:ascii="Calibri" w:eastAsia="Times New Roman" w:hAnsi="Calibri" w:cs="Times New Roman"/>
+            <w:color w:val="000000"/>
+            <w:sz w:val="24"/>
+            <w:szCs w:val="24"/>
+            <w:lang w:val="en-US"/>
+          </w:rPr>
+          <w:t>Denotes the name of a team which is batting at the moment.</w:t>
+        </w:r>
+      </w:ins>
+      <w:ins w:id="65" w:author="admin" w:date="2016-07-08T11:22:00Z">
+        <w:r>
+          <w:rPr>
+            <w:rFonts w:ascii="Calibri" w:eastAsia="Times New Roman" w:hAnsi="Calibri" w:cs="Times New Roman"/>
+            <w:color w:val="000000"/>
+            <w:sz w:val="24"/>
+            <w:szCs w:val="24"/>
+            <w:lang w:val="en-US"/>
+          </w:rPr>
+          <w:t xml:space="preserve"> It is a factor variable with 12 factors)</w:t>
         </w:r>
       </w:ins>
     </w:p>
@@ -402,11 +642,11 @@
           <w:numId w:val="7"/>
         </w:numPr>
         <w:rPr>
-          <w:ins w:id="43" w:author="Gregor Kappler" w:date="2016-07-07T15:41:00Z"/>
+          <w:ins w:id="66" w:author="Gregor Kappler" w:date="2016-07-07T15:41:00Z"/>
         </w:rPr>
       </w:pPr>
       <w:proofErr w:type="spellStart"/>
-      <w:ins w:id="44" w:author="Gregor Kappler" w:date="2016-07-07T15:37:00Z">
+      <w:ins w:id="67" w:author="Gregor Kappler" w:date="2016-07-07T15:37:00Z">
         <w:r>
           <w:rPr>
             <w:rFonts w:ascii="Calibri" w:eastAsia="Times New Roman" w:hAnsi="Calibri" w:cs="Times New Roman"/>
@@ -419,16 +659,64 @@
         </w:r>
       </w:ins>
       <w:proofErr w:type="spellEnd"/>
-      <w:ins w:id="45" w:author="admin" w:date="2016-07-08T11:23:00Z">
-        <w:r>
-          <w:rPr>
-            <w:rFonts w:ascii="Calibri" w:eastAsia="Times New Roman" w:hAnsi="Calibri" w:cs="Times New Roman"/>
-            <w:color w:val="000000"/>
-            <w:sz w:val="24"/>
-            <w:szCs w:val="24"/>
-            <w:lang w:val="en-US"/>
-          </w:rPr>
-          <w:t>(Factor variable with 435 factors)</w:t>
+      <w:ins w:id="68" w:author="Lenovo" w:date="2016-07-20T20:43:00Z">
+        <w:r>
+          <w:rPr>
+            <w:rFonts w:ascii="Calibri" w:eastAsia="Times New Roman" w:hAnsi="Calibri" w:cs="Times New Roman"/>
+            <w:color w:val="000000"/>
+            <w:sz w:val="24"/>
+            <w:szCs w:val="24"/>
+            <w:lang w:val="en-US"/>
+          </w:rPr>
+          <w:t xml:space="preserve"> </w:t>
+        </w:r>
+      </w:ins>
+      <w:ins w:id="69" w:author="admin" w:date="2016-07-08T11:23:00Z">
+        <w:r>
+          <w:rPr>
+            <w:rFonts w:ascii="Calibri" w:eastAsia="Times New Roman" w:hAnsi="Calibri" w:cs="Times New Roman"/>
+            <w:color w:val="000000"/>
+            <w:sz w:val="24"/>
+            <w:szCs w:val="24"/>
+            <w:lang w:val="en-US"/>
+          </w:rPr>
+          <w:t>(</w:t>
+        </w:r>
+      </w:ins>
+      <w:ins w:id="70" w:author="Lenovo" w:date="2016-07-20T20:43:00Z">
+        <w:r>
+          <w:rPr>
+            <w:rFonts w:ascii="Calibri" w:eastAsia="Times New Roman" w:hAnsi="Calibri" w:cs="Times New Roman"/>
+            <w:color w:val="000000"/>
+            <w:sz w:val="24"/>
+            <w:szCs w:val="24"/>
+            <w:lang w:val="en-US"/>
+          </w:rPr>
+          <w:t>Denotes the name of Batsman which is acting as Non Striker at the moment.</w:t>
+        </w:r>
+      </w:ins>
+      <w:ins w:id="71" w:author="Lenovo" w:date="2016-07-20T20:44:00Z">
+        <w:r>
+          <w:rPr>
+            <w:rFonts w:ascii="Calibri" w:eastAsia="Times New Roman" w:hAnsi="Calibri" w:cs="Times New Roman"/>
+            <w:color w:val="000000"/>
+            <w:sz w:val="24"/>
+            <w:szCs w:val="24"/>
+            <w:lang w:val="en-US"/>
+          </w:rPr>
+          <w:t xml:space="preserve"> </w:t>
+        </w:r>
+      </w:ins>
+      <w:ins w:id="72" w:author="admin" w:date="2016-07-08T11:23:00Z">
+        <w:r>
+          <w:rPr>
+            <w:rFonts w:ascii="Calibri" w:eastAsia="Times New Roman" w:hAnsi="Calibri" w:cs="Times New Roman"/>
+            <w:color w:val="000000"/>
+            <w:sz w:val="24"/>
+            <w:szCs w:val="24"/>
+            <w:lang w:val="en-US"/>
+          </w:rPr>
+          <w:t>Factor variable with 435 factors)</w:t>
         </w:r>
       </w:ins>
     </w:p>
@@ -440,10 +728,10 @@
           <w:numId w:val="7"/>
         </w:numPr>
         <w:rPr>
-          <w:ins w:id="46" w:author="Gregor Kappler" w:date="2016-07-07T15:41:00Z"/>
-        </w:rPr>
-      </w:pPr>
-      <w:ins w:id="47" w:author="Gregor Kappler" w:date="2016-07-07T15:37:00Z">
+          <w:ins w:id="73" w:author="Gregor Kappler" w:date="2016-07-07T15:41:00Z"/>
+        </w:rPr>
+      </w:pPr>
+      <w:ins w:id="74" w:author="Gregor Kappler" w:date="2016-07-07T15:37:00Z">
         <w:r>
           <w:rPr>
             <w:rFonts w:ascii="Calibri" w:eastAsia="Times New Roman" w:hAnsi="Calibri" w:cs="Times New Roman"/>
@@ -455,16 +743,72 @@
           <w:t>Bowler</w:t>
         </w:r>
       </w:ins>
-      <w:ins w:id="48" w:author="admin" w:date="2016-07-08T11:23:00Z">
-        <w:r>
-          <w:rPr>
-            <w:rFonts w:ascii="Calibri" w:eastAsia="Times New Roman" w:hAnsi="Calibri" w:cs="Times New Roman"/>
-            <w:color w:val="000000"/>
-            <w:sz w:val="24"/>
-            <w:szCs w:val="24"/>
-            <w:lang w:val="en-US"/>
-          </w:rPr>
-          <w:t>(Factor variable with 385 factors)</w:t>
+      <w:ins w:id="75" w:author="admin" w:date="2016-07-08T11:23:00Z">
+        <w:r>
+          <w:rPr>
+            <w:rFonts w:ascii="Calibri" w:eastAsia="Times New Roman" w:hAnsi="Calibri" w:cs="Times New Roman"/>
+            <w:color w:val="000000"/>
+            <w:sz w:val="24"/>
+            <w:szCs w:val="24"/>
+            <w:lang w:val="en-US"/>
+          </w:rPr>
+          <w:t>(</w:t>
+        </w:r>
+      </w:ins>
+      <w:ins w:id="76" w:author="Lenovo" w:date="2016-07-20T20:44:00Z">
+        <w:r>
+          <w:rPr>
+            <w:rFonts w:ascii="Calibri" w:eastAsia="Times New Roman" w:hAnsi="Calibri" w:cs="Times New Roman"/>
+            <w:color w:val="000000"/>
+            <w:sz w:val="24"/>
+            <w:szCs w:val="24"/>
+            <w:lang w:val="en-US"/>
+          </w:rPr>
+          <w:t xml:space="preserve">Denotes the name of </w:t>
+        </w:r>
+        <w:proofErr w:type="spellStart"/>
+        <w:r>
+          <w:rPr>
+            <w:rFonts w:ascii="Calibri" w:eastAsia="Times New Roman" w:hAnsi="Calibri" w:cs="Times New Roman"/>
+            <w:color w:val="000000"/>
+            <w:sz w:val="24"/>
+            <w:szCs w:val="24"/>
+            <w:lang w:val="en-US"/>
+          </w:rPr>
+          <w:t>bowler</w:t>
+        </w:r>
+        <w:r>
+          <w:rPr>
+            <w:rFonts w:ascii="Calibri" w:eastAsia="Times New Roman" w:hAnsi="Calibri" w:cs="Times New Roman"/>
+            <w:color w:val="000000"/>
+            <w:sz w:val="24"/>
+            <w:szCs w:val="24"/>
+            <w:lang w:val="en-US"/>
+          </w:rPr>
+          <w:t>.</w:t>
+        </w:r>
+      </w:ins>
+      <w:ins w:id="77" w:author="admin" w:date="2016-07-08T11:23:00Z">
+        <w:r>
+          <w:rPr>
+            <w:rFonts w:ascii="Calibri" w:eastAsia="Times New Roman" w:hAnsi="Calibri" w:cs="Times New Roman"/>
+            <w:color w:val="000000"/>
+            <w:sz w:val="24"/>
+            <w:szCs w:val="24"/>
+            <w:lang w:val="en-US"/>
+          </w:rPr>
+          <w:t>Factor</w:t>
+        </w:r>
+        <w:proofErr w:type="spellEnd"/>
+        <w:r>
+          <w:rPr>
+            <w:rFonts w:ascii="Calibri" w:eastAsia="Times New Roman" w:hAnsi="Calibri" w:cs="Times New Roman"/>
+            <w:color w:val="000000"/>
+            <w:sz w:val="24"/>
+            <w:szCs w:val="24"/>
+            <w:lang w:val="en-US"/>
+          </w:rPr>
+          <w:t xml:space="preserve"> variable with 385 factors)</w:t>
         </w:r>
       </w:ins>
     </w:p>
@@ -476,11 +820,11 @@
           <w:numId w:val="7"/>
         </w:numPr>
         <w:rPr>
-          <w:ins w:id="49" w:author="Gregor Kappler" w:date="2016-07-07T15:41:00Z"/>
+          <w:ins w:id="78" w:author="Gregor Kappler" w:date="2016-07-07T15:41:00Z"/>
         </w:rPr>
       </w:pPr>
       <w:proofErr w:type="spellStart"/>
-      <w:ins w:id="50" w:author="Gregor Kappler" w:date="2016-07-07T15:37:00Z">
+      <w:ins w:id="79" w:author="Gregor Kappler" w:date="2016-07-07T15:37:00Z">
         <w:r>
           <w:rPr>
             <w:rFonts w:ascii="Calibri" w:eastAsia="Times New Roman" w:hAnsi="Calibri" w:cs="Times New Roman"/>
@@ -493,16 +837,62 @@
         </w:r>
       </w:ins>
       <w:proofErr w:type="spellEnd"/>
-      <w:ins w:id="51" w:author="admin" w:date="2016-07-08T11:23:00Z">
-        <w:r>
-          <w:rPr>
-            <w:rFonts w:ascii="Calibri" w:eastAsia="Times New Roman" w:hAnsi="Calibri" w:cs="Times New Roman"/>
-            <w:color w:val="000000"/>
-            <w:sz w:val="24"/>
-            <w:szCs w:val="24"/>
-            <w:lang w:val="en-US"/>
-          </w:rPr>
-          <w:t xml:space="preserve"> ( Target column of prediction of our model)</w:t>
+      <w:ins w:id="80" w:author="admin" w:date="2016-07-08T11:23:00Z">
+        <w:r>
+          <w:rPr>
+            <w:rFonts w:ascii="Calibri" w:eastAsia="Times New Roman" w:hAnsi="Calibri" w:cs="Times New Roman"/>
+            <w:color w:val="000000"/>
+            <w:sz w:val="24"/>
+            <w:szCs w:val="24"/>
+            <w:lang w:val="en-US"/>
+          </w:rPr>
+          <w:t xml:space="preserve"> ( </w:t>
+        </w:r>
+      </w:ins>
+      <w:ins w:id="81" w:author="Lenovo" w:date="2016-07-20T20:44:00Z">
+        <w:r>
+          <w:rPr>
+            <w:rFonts w:ascii="Calibri" w:eastAsia="Times New Roman" w:hAnsi="Calibri" w:cs="Times New Roman"/>
+            <w:color w:val="000000"/>
+            <w:sz w:val="24"/>
+            <w:szCs w:val="24"/>
+            <w:lang w:val="en-US"/>
+          </w:rPr>
+          <w:t xml:space="preserve">Gives the number of Run Scored on the ball bowled </w:t>
+        </w:r>
+        <w:proofErr w:type="spellStart"/>
+        <w:r>
+          <w:rPr>
+            <w:rFonts w:ascii="Calibri" w:eastAsia="Times New Roman" w:hAnsi="Calibri" w:cs="Times New Roman"/>
+            <w:color w:val="000000"/>
+            <w:sz w:val="24"/>
+            <w:szCs w:val="24"/>
+            <w:lang w:val="en-US"/>
+          </w:rPr>
+          <w:t>out.</w:t>
+        </w:r>
+      </w:ins>
+      <w:ins w:id="82" w:author="admin" w:date="2016-07-08T11:23:00Z">
+        <w:r>
+          <w:rPr>
+            <w:rFonts w:ascii="Calibri" w:eastAsia="Times New Roman" w:hAnsi="Calibri" w:cs="Times New Roman"/>
+            <w:color w:val="000000"/>
+            <w:sz w:val="24"/>
+            <w:szCs w:val="24"/>
+            <w:lang w:val="en-US"/>
+          </w:rPr>
+          <w:t>Target</w:t>
+        </w:r>
+        <w:proofErr w:type="spellEnd"/>
+        <w:r>
+          <w:rPr>
+            <w:rFonts w:ascii="Calibri" w:eastAsia="Times New Roman" w:hAnsi="Calibri" w:cs="Times New Roman"/>
+            <w:color w:val="000000"/>
+            <w:sz w:val="24"/>
+            <w:szCs w:val="24"/>
+            <w:lang w:val="en-US"/>
+          </w:rPr>
+          <w:t xml:space="preserve"> column of prediction of our model)</w:t>
         </w:r>
       </w:ins>
     </w:p>
@@ -514,10 +904,10 @@
           <w:numId w:val="7"/>
         </w:numPr>
         <w:rPr>
-          <w:ins w:id="52" w:author="Gregor Kappler" w:date="2016-07-07T15:41:00Z"/>
-        </w:rPr>
-      </w:pPr>
-      <w:ins w:id="53" w:author="Gregor Kappler" w:date="2016-07-07T15:37:00Z">
+          <w:ins w:id="83" w:author="Gregor Kappler" w:date="2016-07-07T15:41:00Z"/>
+        </w:rPr>
+      </w:pPr>
+      <w:ins w:id="84" w:author="Gregor Kappler" w:date="2016-07-07T15:37:00Z">
         <w:r>
           <w:rPr>
             <w:rFonts w:ascii="Calibri" w:eastAsia="Times New Roman" w:hAnsi="Calibri" w:cs="Times New Roman"/>
@@ -529,16 +919,84 @@
           <w:t>Extras</w:t>
         </w:r>
       </w:ins>
-      <w:ins w:id="54" w:author="admin" w:date="2016-07-08T11:24:00Z">
-        <w:r>
-          <w:rPr>
-            <w:rFonts w:ascii="Calibri" w:eastAsia="Times New Roman" w:hAnsi="Calibri" w:cs="Times New Roman"/>
-            <w:color w:val="000000"/>
-            <w:sz w:val="24"/>
-            <w:szCs w:val="24"/>
-            <w:lang w:val="en-US"/>
-          </w:rPr>
-          <w:t>( Column with integer values)</w:t>
+      <w:ins w:id="85" w:author="admin" w:date="2016-07-08T11:24:00Z">
+        <w:r>
+          <w:rPr>
+            <w:rFonts w:ascii="Calibri" w:eastAsia="Times New Roman" w:hAnsi="Calibri" w:cs="Times New Roman"/>
+            <w:color w:val="000000"/>
+            <w:sz w:val="24"/>
+            <w:szCs w:val="24"/>
+            <w:lang w:val="en-US"/>
+          </w:rPr>
+          <w:t xml:space="preserve">( </w:t>
+        </w:r>
+      </w:ins>
+      <w:ins w:id="86" w:author="Lenovo" w:date="2016-07-20T20:45:00Z">
+        <w:r>
+          <w:rPr>
+            <w:rFonts w:ascii="Calibri" w:eastAsia="Times New Roman" w:hAnsi="Calibri" w:cs="Times New Roman"/>
+            <w:color w:val="000000"/>
+            <w:sz w:val="24"/>
+            <w:szCs w:val="24"/>
+            <w:lang w:val="en-US"/>
+          </w:rPr>
+          <w:t xml:space="preserve">Denotes the run which are expensed by Bowler , but not counted in the total of </w:t>
+        </w:r>
+        <w:proofErr w:type="spellStart"/>
+        <w:r>
+          <w:rPr>
+            <w:rFonts w:ascii="Calibri" w:eastAsia="Times New Roman" w:hAnsi="Calibri" w:cs="Times New Roman"/>
+            <w:color w:val="000000"/>
+            <w:sz w:val="24"/>
+            <w:szCs w:val="24"/>
+            <w:lang w:val="en-US"/>
+          </w:rPr>
+          <w:t>Batsman.Counted</w:t>
+        </w:r>
+        <w:proofErr w:type="spellEnd"/>
+        <w:r>
+          <w:rPr>
+            <w:rFonts w:ascii="Calibri" w:eastAsia="Times New Roman" w:hAnsi="Calibri" w:cs="Times New Roman"/>
+            <w:color w:val="000000"/>
+            <w:sz w:val="24"/>
+            <w:szCs w:val="24"/>
+            <w:lang w:val="en-US"/>
+          </w:rPr>
+          <w:t xml:space="preserve"> in the total of Team batting at the </w:t>
+        </w:r>
+        <w:proofErr w:type="spellStart"/>
+        <w:r>
+          <w:rPr>
+            <w:rFonts w:ascii="Calibri" w:eastAsia="Times New Roman" w:hAnsi="Calibri" w:cs="Times New Roman"/>
+            <w:color w:val="000000"/>
+            <w:sz w:val="24"/>
+            <w:szCs w:val="24"/>
+            <w:lang w:val="en-US"/>
+          </w:rPr>
+          <w:t>time.</w:t>
+        </w:r>
+      </w:ins>
+      <w:ins w:id="87" w:author="admin" w:date="2016-07-08T11:24:00Z">
+        <w:r>
+          <w:rPr>
+            <w:rFonts w:ascii="Calibri" w:eastAsia="Times New Roman" w:hAnsi="Calibri" w:cs="Times New Roman"/>
+            <w:color w:val="000000"/>
+            <w:sz w:val="24"/>
+            <w:szCs w:val="24"/>
+            <w:lang w:val="en-US"/>
+          </w:rPr>
+          <w:t>Column</w:t>
+        </w:r>
+        <w:proofErr w:type="spellEnd"/>
+        <w:r>
+          <w:rPr>
+            <w:rFonts w:ascii="Calibri" w:eastAsia="Times New Roman" w:hAnsi="Calibri" w:cs="Times New Roman"/>
+            <w:color w:val="000000"/>
+            <w:sz w:val="24"/>
+            <w:szCs w:val="24"/>
+            <w:lang w:val="en-US"/>
+          </w:rPr>
+          <w:t xml:space="preserve"> with integer values)</w:t>
         </w:r>
       </w:ins>
     </w:p>
@@ -550,11 +1008,11 @@
           <w:numId w:val="7"/>
         </w:numPr>
         <w:rPr>
-          <w:ins w:id="55" w:author="Gregor Kappler" w:date="2016-07-07T15:41:00Z"/>
+          <w:ins w:id="88" w:author="Gregor Kappler" w:date="2016-07-07T15:41:00Z"/>
         </w:rPr>
       </w:pPr>
       <w:proofErr w:type="spellStart"/>
-      <w:ins w:id="56" w:author="Gregor Kappler" w:date="2016-07-07T15:37:00Z">
+      <w:ins w:id="89" w:author="Gregor Kappler" w:date="2016-07-07T15:37:00Z">
         <w:r>
           <w:rPr>
             <w:rFonts w:ascii="Calibri" w:eastAsia="Times New Roman" w:hAnsi="Calibri" w:cs="Times New Roman"/>
@@ -567,16 +1025,110 @@
         </w:r>
       </w:ins>
       <w:proofErr w:type="spellEnd"/>
-      <w:ins w:id="57" w:author="admin" w:date="2016-07-08T11:24:00Z">
-        <w:r>
-          <w:rPr>
-            <w:rFonts w:ascii="Calibri" w:eastAsia="Times New Roman" w:hAnsi="Calibri" w:cs="Times New Roman"/>
-            <w:color w:val="000000"/>
-            <w:sz w:val="24"/>
-            <w:szCs w:val="24"/>
-            <w:lang w:val="en-US"/>
-          </w:rPr>
-          <w:t xml:space="preserve"> ( Method of out )</w:t>
+      <w:ins w:id="90" w:author="admin" w:date="2016-07-08T11:24:00Z">
+        <w:r>
+          <w:rPr>
+            <w:rFonts w:ascii="Calibri" w:eastAsia="Times New Roman" w:hAnsi="Calibri" w:cs="Times New Roman"/>
+            <w:color w:val="000000"/>
+            <w:sz w:val="24"/>
+            <w:szCs w:val="24"/>
+            <w:lang w:val="en-US"/>
+          </w:rPr>
+          <w:t xml:space="preserve"> </w:t>
+        </w:r>
+        <w:proofErr w:type="gramStart"/>
+        <w:r>
+          <w:rPr>
+            <w:rFonts w:ascii="Calibri" w:eastAsia="Times New Roman" w:hAnsi="Calibri" w:cs="Times New Roman"/>
+            <w:color w:val="000000"/>
+            <w:sz w:val="24"/>
+            <w:szCs w:val="24"/>
+            <w:lang w:val="en-US"/>
+          </w:rPr>
+          <w:t>( Method</w:t>
+        </w:r>
+        <w:proofErr w:type="gramEnd"/>
+        <w:r>
+          <w:rPr>
+            <w:rFonts w:ascii="Calibri" w:eastAsia="Times New Roman" w:hAnsi="Calibri" w:cs="Times New Roman"/>
+            <w:color w:val="000000"/>
+            <w:sz w:val="24"/>
+            <w:szCs w:val="24"/>
+            <w:lang w:val="en-US"/>
+          </w:rPr>
+          <w:t xml:space="preserve"> of</w:t>
+        </w:r>
+      </w:ins>
+      <w:ins w:id="91" w:author="Lenovo" w:date="2016-07-20T20:46:00Z">
+        <w:r>
+          <w:rPr>
+            <w:rFonts w:ascii="Calibri" w:eastAsia="Times New Roman" w:hAnsi="Calibri" w:cs="Times New Roman"/>
+            <w:color w:val="000000"/>
+            <w:sz w:val="24"/>
+            <w:szCs w:val="24"/>
+            <w:lang w:val="en-US"/>
+          </w:rPr>
+          <w:t xml:space="preserve"> dismissal of a Batsman batting </w:t>
+        </w:r>
+      </w:ins>
+      <w:ins w:id="92" w:author="Lenovo" w:date="2016-07-20T20:47:00Z">
+        <w:r>
+          <w:rPr>
+            <w:rFonts w:ascii="Calibri" w:eastAsia="Times New Roman" w:hAnsi="Calibri" w:cs="Times New Roman"/>
+            <w:color w:val="000000"/>
+            <w:sz w:val="24"/>
+            <w:szCs w:val="24"/>
+            <w:lang w:val="en-US"/>
+          </w:rPr>
+          <w:t xml:space="preserve"> </w:t>
+        </w:r>
+      </w:ins>
+      <w:proofErr w:type="spellStart"/>
+      <w:ins w:id="93" w:author="Lenovo" w:date="2016-07-20T20:46:00Z">
+        <w:r>
+          <w:rPr>
+            <w:rFonts w:ascii="Calibri" w:eastAsia="Times New Roman" w:hAnsi="Calibri" w:cs="Times New Roman"/>
+            <w:color w:val="000000"/>
+            <w:sz w:val="24"/>
+            <w:szCs w:val="24"/>
+            <w:lang w:val="en-US"/>
+          </w:rPr>
+          <w:t>i.e</w:t>
+        </w:r>
+        <w:proofErr w:type="spellEnd"/>
+        <w:r>
+          <w:rPr>
+            <w:rFonts w:ascii="Calibri" w:eastAsia="Times New Roman" w:hAnsi="Calibri" w:cs="Times New Roman"/>
+            <w:color w:val="000000"/>
+            <w:sz w:val="24"/>
+            <w:szCs w:val="24"/>
+            <w:lang w:val="en-US"/>
+          </w:rPr>
+          <w:t xml:space="preserve"> . Strike Batsman</w:t>
+        </w:r>
+      </w:ins>
+      <w:ins w:id="94" w:author="admin" w:date="2016-07-08T11:24:00Z">
+        <w:del w:id="95" w:author="Lenovo" w:date="2016-07-20T20:46:00Z">
+          <w:r>
+            <w:rPr>
+              <w:rFonts w:ascii="Calibri" w:eastAsia="Times New Roman" w:hAnsi="Calibri" w:cs="Times New Roman"/>
+              <w:color w:val="000000"/>
+              <w:sz w:val="24"/>
+              <w:szCs w:val="24"/>
+              <w:lang w:val="en-US"/>
+            </w:rPr>
+            <w:delText xml:space="preserve"> out</w:delText>
+          </w:r>
+        </w:del>
+        <w:r>
+          <w:rPr>
+            <w:rFonts w:ascii="Calibri" w:eastAsia="Times New Roman" w:hAnsi="Calibri" w:cs="Times New Roman"/>
+            <w:color w:val="000000"/>
+            <w:sz w:val="24"/>
+            <w:szCs w:val="24"/>
+            <w:lang w:val="en-US"/>
+          </w:rPr>
+          <w:t xml:space="preserve"> )</w:t>
         </w:r>
       </w:ins>
     </w:p>
@@ -588,11 +1140,11 @@
           <w:numId w:val="7"/>
         </w:numPr>
         <w:rPr>
-          <w:ins w:id="58" w:author="Gregor Kappler" w:date="2016-07-07T15:35:00Z"/>
+          <w:ins w:id="96" w:author="Gregor Kappler" w:date="2016-07-07T15:35:00Z"/>
         </w:rPr>
       </w:pPr>
       <w:proofErr w:type="spellStart"/>
-      <w:ins w:id="59" w:author="Gregor Kappler" w:date="2016-07-07T15:37:00Z">
+      <w:ins w:id="97" w:author="Gregor Kappler" w:date="2016-07-07T15:37:00Z">
         <w:r>
           <w:rPr>
             <w:rFonts w:ascii="Calibri" w:eastAsia="Times New Roman" w:hAnsi="Calibri" w:cs="Times New Roman"/>
@@ -605,7 +1157,7 @@
         </w:r>
       </w:ins>
       <w:proofErr w:type="spellEnd"/>
-      <w:ins w:id="60" w:author="admin" w:date="2016-07-08T11:24:00Z">
+      <w:ins w:id="98" w:author="admin" w:date="2016-07-08T11:24:00Z">
         <w:r>
           <w:rPr>
             <w:rFonts w:ascii="Calibri" w:eastAsia="Times New Roman" w:hAnsi="Calibri" w:cs="Times New Roman"/>
@@ -617,7 +1169,7 @@
           <w:t xml:space="preserve"> (Name of the batsman got out.</w:t>
         </w:r>
       </w:ins>
-      <w:ins w:id="61" w:author="admin" w:date="2016-07-08T11:25:00Z">
+      <w:ins w:id="99" w:author="admin" w:date="2016-07-08T11:25:00Z">
         <w:r>
           <w:rPr>
             <w:rFonts w:ascii="Calibri" w:eastAsia="Times New Roman" w:hAnsi="Calibri" w:cs="Times New Roman"/>
@@ -629,7 +1181,7 @@
           <w:t xml:space="preserve"> </w:t>
         </w:r>
       </w:ins>
-      <w:ins w:id="62" w:author="admin" w:date="2016-07-08T11:24:00Z">
+      <w:ins w:id="100" w:author="admin" w:date="2016-07-08T11:24:00Z">
         <w:r>
           <w:rPr>
             <w:rFonts w:ascii="Calibri" w:eastAsia="Times New Roman" w:hAnsi="Calibri" w:cs="Times New Roman"/>
@@ -641,7 +1193,7 @@
           <w:t>Not useful in our analysis</w:t>
         </w:r>
       </w:ins>
-      <w:ins w:id="63" w:author="admin" w:date="2016-07-08T11:25:00Z">
+      <w:ins w:id="101" w:author="admin" w:date="2016-07-08T11:25:00Z">
         <w:r>
           <w:rPr>
             <w:rFonts w:ascii="Calibri" w:eastAsia="Times New Roman" w:hAnsi="Calibri" w:cs="Times New Roman"/>
@@ -665,7 +1217,7 @@
           <w:szCs w:val="28"/>
         </w:rPr>
       </w:pPr>
-      <w:ins w:id="64" w:author="Gregor Kappler" w:date="2016-07-07T15:41:00Z">
+      <w:ins w:id="102" w:author="Gregor Kappler" w:date="2016-07-07T15:41:00Z">
         <w:r>
           <w:rPr>
             <w:rStyle w:val="CommentReference"/>
@@ -696,7 +1248,7 @@
           <w:szCs w:val="24"/>
         </w:rPr>
       </w:pPr>
-      <w:commentRangeStart w:id="65"/>
+      <w:commentRangeStart w:id="103"/>
       <w:r>
         <w:rPr>
           <w:rFonts w:ascii="Times New Roman" w:hAnsi="Times New Roman" w:cs="Times New Roman"/>
@@ -705,12 +1257,12 @@
         </w:rPr>
         <w:t>Inferences – This folder contains various Inferences made from various models and tests applied.</w:t>
       </w:r>
-      <w:commentRangeEnd w:id="65"/>
+      <w:commentRangeEnd w:id="103"/>
       <w:r>
         <w:rPr>
           <w:rStyle w:val="CommentReference"/>
         </w:rPr>
-        <w:commentReference w:id="65"/>
+        <w:commentReference w:id="103"/>
       </w:r>
     </w:p>
     <w:p>
@@ -748,7 +1300,7 @@
           <w:szCs w:val="24"/>
         </w:rPr>
       </w:pPr>
-      <w:commentRangeStart w:id="66"/>
+      <w:commentRangeStart w:id="104"/>
       <w:r>
         <w:rPr>
           <w:rFonts w:ascii="Times New Roman" w:hAnsi="Times New Roman" w:cs="Times New Roman"/>
@@ -757,12 +1309,12 @@
         </w:rPr>
         <w:t xml:space="preserve">Raw Data – </w:t>
       </w:r>
-      <w:commentRangeEnd w:id="66"/>
+      <w:commentRangeEnd w:id="104"/>
       <w:r>
         <w:rPr>
           <w:rStyle w:val="CommentReference"/>
         </w:rPr>
-        <w:commentReference w:id="66"/>
+        <w:commentReference w:id="104"/>
       </w:r>
       <w:r>
         <w:rPr>
@@ -891,6 +1443,7 @@
           <w:sz w:val="28"/>
           <w:szCs w:val="28"/>
         </w:rPr>
+        <w:lastRenderedPageBreak/>
         <w:t>Work Completed -:</w:t>
       </w:r>
     </w:p>
@@ -1053,7 +1606,6 @@
           <w:sz w:val="24"/>
           <w:szCs w:val="24"/>
         </w:rPr>
-        <w:lastRenderedPageBreak/>
         <w:t>Checked over dispersion of data using dispersion test of AER package and also using dispersion ratio (Resid</w:t>
       </w:r>
       <w:r>
@@ -1270,17 +1822,7 @@
           <w:sz w:val="24"/>
           <w:szCs w:val="24"/>
         </w:rPr>
-        <w:t xml:space="preserve">Will try to draw out various inferences from different models based on the results they </w:t>
-      </w:r>
-      <w:bookmarkStart w:id="67" w:name="_GoBack"/>
-      <w:bookmarkEnd w:id="67"/>
-      <w:r>
-        <w:rPr>
-          <w:rFonts w:ascii="Times New Roman" w:hAnsi="Times New Roman" w:cs="Times New Roman"/>
-          <w:sz w:val="24"/>
-          <w:szCs w:val="24"/>
-        </w:rPr>
-        <w:t>are producing.</w:t>
+        <w:t>Will try to draw out various inferences from different models based on the results they are producing.</w:t>
       </w:r>
     </w:p>
     <w:p/>
@@ -1317,8 +1859,8 @@
           <w:szCs w:val="24"/>
         </w:rPr>
       </w:pPr>
-      <w:commentRangeStart w:id="68"/>
-      <w:commentRangeStart w:id="69"/>
+      <w:commentRangeStart w:id="105"/>
+      <w:commentRangeStart w:id="106"/>
       <w:r>
         <w:rPr>
           <w:rFonts w:ascii="Times New Roman" w:hAnsi="Times New Roman" w:cs="Times New Roman"/>
@@ -1327,7 +1869,7 @@
         </w:rPr>
         <w:t xml:space="preserve">Kindly, suggest any suggestions to consider in the work flow of this case </w:t>
       </w:r>
-      <w:commentRangeStart w:id="70"/>
+      <w:commentRangeStart w:id="107"/>
       <w:r>
         <w:rPr>
           <w:rFonts w:ascii="Times New Roman" w:hAnsi="Times New Roman" w:cs="Times New Roman"/>
@@ -1336,26 +1878,26 @@
         </w:rPr>
         <w:t>study</w:t>
       </w:r>
-      <w:commentRangeEnd w:id="68"/>
+      <w:commentRangeEnd w:id="105"/>
       <w:r>
         <w:rPr>
           <w:rStyle w:val="CommentReference"/>
         </w:rPr>
-        <w:commentReference w:id="68"/>
-      </w:r>
-      <w:commentRangeEnd w:id="69"/>
-      <w:commentRangeEnd w:id="70"/>
+        <w:commentReference w:id="105"/>
+      </w:r>
+      <w:commentRangeEnd w:id="106"/>
+      <w:commentRangeEnd w:id="107"/>
       <w:r>
         <w:rPr>
           <w:rStyle w:val="CommentReference"/>
         </w:rPr>
-        <w:commentReference w:id="69"/>
+        <w:commentReference w:id="106"/>
       </w:r>
       <w:r>
         <w:rPr>
           <w:rStyle w:val="CommentReference"/>
         </w:rPr>
-        <w:commentReference w:id="70"/>
+        <w:commentReference w:id="107"/>
       </w:r>
       <w:r>
         <w:rPr>
@@ -1377,7 +1919,7 @@
           <w:rFonts w:ascii="Times New Roman" w:hAnsi="Times New Roman" w:cs="Times New Roman"/>
           <w:sz w:val="24"/>
           <w:szCs w:val="24"/>
-          <w:rPrChange w:id="71" w:author="Gregor Kappler" w:date="2016-07-07T16:28:00Z">
+          <w:rPrChange w:id="108" w:author="Gregor Kappler" w:date="2016-07-07T16:28:00Z">
             <w:rPr/>
           </w:rPrChange>
         </w:rPr>
@@ -1390,7 +1932,7 @@
         </w:rPr>
         <w:t xml:space="preserve">Suggest me an authenticated source to refer for steps being taken in case study as now I am just googling all the stuff and on the basis of various articles, I am applying things </w:t>
       </w:r>
-      <w:commentRangeStart w:id="72"/>
+      <w:commentRangeStart w:id="109"/>
       <w:r>
         <w:rPr>
           <w:rFonts w:ascii="Times New Roman" w:hAnsi="Times New Roman" w:cs="Times New Roman"/>
@@ -1399,12 +1941,12 @@
         </w:rPr>
         <w:t>required</w:t>
       </w:r>
-      <w:commentRangeEnd w:id="72"/>
+      <w:commentRangeEnd w:id="109"/>
       <w:r>
         <w:rPr>
           <w:rStyle w:val="CommentReference"/>
         </w:rPr>
-        <w:commentReference w:id="72"/>
+        <w:commentReference w:id="109"/>
       </w:r>
       <w:r>
         <w:rPr>
@@ -1428,7 +1970,7 @@
           <w:szCs w:val="24"/>
         </w:rPr>
       </w:pPr>
-      <w:commentRangeStart w:id="73"/>
+      <w:commentRangeStart w:id="110"/>
       <w:r>
         <w:rPr>
           <w:rFonts w:ascii="Times New Roman" w:hAnsi="Times New Roman" w:cs="Times New Roman"/>
@@ -1455,7 +1997,7 @@
         </w:rPr>
         <w:t xml:space="preserve"> if you can brief me the parameters to be take</w:t>
       </w:r>
-      <w:ins w:id="74" w:author="admin" w:date="2016-07-08T11:29:00Z">
+      <w:ins w:id="111" w:author="admin" w:date="2016-07-08T11:29:00Z">
         <w:r>
           <w:rPr>
             <w:rFonts w:ascii="Times New Roman" w:hAnsi="Times New Roman" w:cs="Times New Roman"/>
@@ -1473,12 +2015,12 @@
         </w:rPr>
         <w:t xml:space="preserve"> care of and their significance.</w:t>
       </w:r>
-      <w:commentRangeEnd w:id="73"/>
+      <w:commentRangeEnd w:id="110"/>
       <w:r>
         <w:rPr>
           <w:rStyle w:val="CommentReference"/>
         </w:rPr>
-        <w:commentReference w:id="73"/>
+        <w:commentReference w:id="110"/>
       </w:r>
     </w:p>
     <w:p>
@@ -1494,7 +2036,7 @@
           <w:szCs w:val="24"/>
         </w:rPr>
       </w:pPr>
-      <w:commentRangeStart w:id="75"/>
+      <w:commentRangeStart w:id="112"/>
       <w:r>
         <w:rPr>
           <w:rFonts w:ascii="Times New Roman" w:hAnsi="Times New Roman" w:cs="Times New Roman"/>
@@ -1503,12 +2045,12 @@
         </w:rPr>
         <w:t>R is taking much time as factor variables in Strike Batsman column is near about 436 and thus, I am not able to run step function with two or more predictors as time taken is too large. Suggest a solution in this regard.</w:t>
       </w:r>
-      <w:commentRangeEnd w:id="75"/>
+      <w:commentRangeEnd w:id="112"/>
       <w:r>
         <w:rPr>
           <w:rStyle w:val="CommentReference"/>
         </w:rPr>
-        <w:commentReference w:id="75"/>
+        <w:commentReference w:id="112"/>
       </w:r>
     </w:p>
     <w:sectPr>
@@ -1539,7 +2081,7 @@
       </w:r>
     </w:p>
   </w:comment>
-  <w:comment w:id="65" w:author="Gregor Kappler" w:date="2016-07-07T15:51:00Z" w:initials="GK">
+  <w:comment w:id="103" w:author="Gregor Kappler" w:date="2016-07-07T15:51:00Z" w:initials="GK">
     <w:p>
       <w:pPr>
         <w:pStyle w:val="CommentText"/>
@@ -1555,7 +2097,7 @@
       </w:r>
     </w:p>
   </w:comment>
-  <w:comment w:id="66" w:author="Gregor Kappler" w:date="2016-07-07T15:48:00Z" w:initials="GK">
+  <w:comment w:id="104" w:author="Gregor Kappler" w:date="2016-07-07T15:48:00Z" w:initials="GK">
     <w:p>
       <w:pPr>
         <w:pStyle w:val="CommentText"/>
@@ -1571,7 +2113,7 @@
       </w:r>
     </w:p>
   </w:comment>
-  <w:comment w:id="68" w:author="Gregor Kappler" w:date="2016-07-07T16:30:00Z" w:initials="GK">
+  <w:comment w:id="105" w:author="Gregor Kappler" w:date="2016-07-07T16:30:00Z" w:initials="GK">
     <w:p>
       <w:pPr>
         <w:pStyle w:val="ListParagraph"/>
@@ -1669,7 +2211,7 @@
       </w:pPr>
     </w:p>
   </w:comment>
-  <w:comment w:id="69" w:author="admin" w:date="2016-07-08T13:06:00Z" w:initials="a">
+  <w:comment w:id="106" w:author="admin" w:date="2016-07-08T13:06:00Z" w:initials="a">
     <w:p>
       <w:pPr>
         <w:pStyle w:val="CommentText"/>
@@ -1693,7 +2235,7 @@
       </w:r>
     </w:p>
   </w:comment>
-  <w:comment w:id="70" w:author="admin" w:date="2016-07-08T11:33:00Z" w:initials="a">
+  <w:comment w:id="107" w:author="admin" w:date="2016-07-08T11:33:00Z" w:initials="a">
     <w:p>
       <w:pPr>
         <w:pStyle w:val="CommentText"/>
@@ -1717,7 +2259,7 @@
       </w:r>
     </w:p>
   </w:comment>
-  <w:comment w:id="72" w:author="Gregor Kappler" w:date="2016-07-07T15:59:00Z" w:initials="GK">
+  <w:comment w:id="109" w:author="Gregor Kappler" w:date="2016-07-07T15:59:00Z" w:initials="GK">
     <w:p>
       <w:pPr>
         <w:pStyle w:val="ListParagraph"/>
@@ -2017,7 +2559,7 @@
       </w:pPr>
     </w:p>
   </w:comment>
-  <w:comment w:id="73" w:author="Gregor Kappler" w:date="2016-07-07T16:30:00Z" w:initials="GK">
+  <w:comment w:id="110" w:author="Gregor Kappler" w:date="2016-07-07T16:30:00Z" w:initials="GK">
     <w:p>
       <w:pPr>
         <w:pStyle w:val="CommentText"/>
@@ -2041,7 +2583,7 @@
       </w:r>
     </w:p>
   </w:comment>
-  <w:comment w:id="75" w:author="Gregor Kappler" w:date="2016-07-07T16:31:00Z" w:initials="GK">
+  <w:comment w:id="112" w:author="Gregor Kappler" w:date="2016-07-07T16:31:00Z" w:initials="GK">
     <w:p>
       <w:pPr>
         <w:pStyle w:val="CommentText"/>
@@ -2084,7 +2626,7 @@
 
 <file path=word/numbering.xml><?xml version="1.0" encoding="utf-8"?>
 <w:numbering xmlns:wpc="http://schemas.microsoft.com/office/word/2010/wordprocessingCanvas" xmlns:mc="http://schemas.openxmlformats.org/markup-compatibility/2006" xmlns:o="urn:schemas-microsoft-com:office:office" xmlns:r="http://schemas.openxmlformats.org/officeDocument/2006/relationships" xmlns:m="http://schemas.openxmlformats.org/officeDocument/2006/math" xmlns:v="urn:schemas-microsoft-com:vml" xmlns:wp14="http://schemas.microsoft.com/office/word/2010/wordprocessingDrawing" xmlns:wp="http://schemas.openxmlformats.org/drawingml/2006/wordprocessingDrawing" xmlns:w10="urn:schemas-microsoft-com:office:word" xmlns:w="http://schemas.openxmlformats.org/wordprocessingml/2006/main" xmlns:w14="http://schemas.microsoft.com/office/word/2010/wordml" xmlns:w15="http://schemas.microsoft.com/office/word/2012/wordml" xmlns:wpg="http://schemas.microsoft.com/office/word/2010/wordprocessingGroup" xmlns:wpi="http://schemas.microsoft.com/office/word/2010/wordprocessingInk" xmlns:wne="http://schemas.microsoft.com/office/word/2006/wordml" xmlns:wps="http://schemas.microsoft.com/office/word/2010/wordprocessingShape" mc:Ignorable="w14 w15 wp14">
-  <w:abstractNum w:abstractNumId="0" w15:restartNumberingAfterBreak="0">
+  <w:abstractNum w:abstractNumId="0">
     <w:nsid w:val="2C8F2992"/>
     <w:multiLevelType w:val="hybridMultilevel"/>
     <w:tmpl w:val="20468B60"/>
@@ -2197,7 +2739,7 @@
       </w:rPr>
     </w:lvl>
   </w:abstractNum>
-  <w:abstractNum w:abstractNumId="1" w15:restartNumberingAfterBreak="0">
+  <w:abstractNum w:abstractNumId="1">
     <w:nsid w:val="2DAA1479"/>
     <w:multiLevelType w:val="hybridMultilevel"/>
     <w:tmpl w:val="4E42C614"/>
@@ -2310,7 +2852,7 @@
       </w:rPr>
     </w:lvl>
   </w:abstractNum>
-  <w:abstractNum w:abstractNumId="2" w15:restartNumberingAfterBreak="0">
+  <w:abstractNum w:abstractNumId="2">
     <w:nsid w:val="35CC1729"/>
     <w:multiLevelType w:val="hybridMultilevel"/>
     <w:tmpl w:val="71F2B7B6"/>
@@ -2423,7 +2965,7 @@
       </w:rPr>
     </w:lvl>
   </w:abstractNum>
-  <w:abstractNum w:abstractNumId="3" w15:restartNumberingAfterBreak="0">
+  <w:abstractNum w:abstractNumId="3">
     <w:nsid w:val="4349003D"/>
     <w:multiLevelType w:val="hybridMultilevel"/>
     <w:tmpl w:val="6E0C2D18"/>
@@ -2535,7 +3077,7 @@
       </w:rPr>
     </w:lvl>
   </w:abstractNum>
-  <w:abstractNum w:abstractNumId="4" w15:restartNumberingAfterBreak="0">
+  <w:abstractNum w:abstractNumId="4">
     <w:nsid w:val="4E3F0453"/>
     <w:multiLevelType w:val="hybridMultilevel"/>
     <w:tmpl w:val="0D82B412"/>
@@ -2648,7 +3190,7 @@
       </w:rPr>
     </w:lvl>
   </w:abstractNum>
-  <w:abstractNum w:abstractNumId="5" w15:restartNumberingAfterBreak="0">
+  <w:abstractNum w:abstractNumId="5">
     <w:nsid w:val="60264A1F"/>
     <w:multiLevelType w:val="hybridMultilevel"/>
     <w:tmpl w:val="B0ECE53C"/>
@@ -2761,7 +3303,7 @@
       </w:rPr>
     </w:lvl>
   </w:abstractNum>
-  <w:abstractNum w:abstractNumId="6" w15:restartNumberingAfterBreak="0">
+  <w:abstractNum w:abstractNumId="6">
     <w:nsid w:val="68F26453"/>
     <w:multiLevelType w:val="hybridMultilevel"/>
     <w:tmpl w:val="F0DCDB42"/>
@@ -2873,7 +3415,7 @@
       </w:rPr>
     </w:lvl>
   </w:abstractNum>
-  <w:abstractNum w:abstractNumId="7" w15:restartNumberingAfterBreak="0">
+  <w:abstractNum w:abstractNumId="7">
     <w:nsid w:val="7BA11204"/>
     <w:multiLevelType w:val="hybridMultilevel"/>
     <w:tmpl w:val="A1D84B24"/>
@@ -2986,7 +3528,7 @@
       </w:rPr>
     </w:lvl>
   </w:abstractNum>
-  <w:abstractNum w:abstractNumId="8" w15:restartNumberingAfterBreak="0">
+  <w:abstractNum w:abstractNumId="8">
     <w:nsid w:val="7F78769E"/>
     <w:multiLevelType w:val="hybridMultilevel"/>
     <w:tmpl w:val="C7D02296"/>
@@ -3109,6 +3651,9 @@
   </w15:person>
   <w15:person w15:author="admin">
     <w15:presenceInfo w15:providerId="None" w15:userId="admin"/>
+  </w15:person>
+  <w15:person w15:author="Lenovo">
+    <w15:presenceInfo w15:providerId="None" w15:userId="Lenovo"/>
   </w15:person>
 </w15:people>
 </file>
@@ -3965,7 +4510,7 @@
 </file>
 
 <file path=customXml/itemProps1.xml><?xml version="1.0" encoding="utf-8"?>
-<ds:datastoreItem xmlns:ds="http://schemas.openxmlformats.org/officeDocument/2006/customXml" ds:itemID="{1773E58C-DA10-4B78-8018-64C7160EE75D}">
+<ds:datastoreItem xmlns:ds="http://schemas.openxmlformats.org/officeDocument/2006/customXml" ds:itemID="{371C2A47-AA7C-4383-BF71-995131A15335}">
   <ds:schemaRefs>
     <ds:schemaRef ds:uri="http://schemas.openxmlformats.org/officeDocument/2006/bibliography"/>
   </ds:schemaRefs>

</xml_diff>